<commit_message>
ADMIN: artefact of building assignments
</commit_message>
<xml_diff>
--- a/assignments/Network Administration and Security/2022_Semester2_AI3_EvidenceGuide and Showcase.docx
+++ b/assignments/Network Administration and Security/2022_Semester2_AI3_EvidenceGuide and Showcase.docx
@@ -13518,7 +13518,7 @@
     </w:lvl>
   </w:abstractNum>
   <w:abstractNum w:abstractNumId="4" w15:restartNumberingAfterBreak="0">
-    <w:nsid w:val="0314C885"/>
+    <w:nsid w:val="01DC28F7"/>
     <w:multiLevelType w:val="hybridMultilevel"/>
     <w:tmpl w:val="FAF8B8CE"/>
     <w:lvl w:ilvl="0" w:tplc="F6DCFD24">
@@ -13631,7 +13631,7 @@
     </w:lvl>
   </w:abstractNum>
   <w:abstractNum w:abstractNumId="5" w15:restartNumberingAfterBreak="0">
-    <w:nsid w:val="00E0EDBE"/>
+    <w:nsid w:val="00844E29"/>
     <w:multiLevelType w:val="hybridMultilevel"/>
     <w:tmpl w:val="263E6740"/>
     <w:lvl w:ilvl="0" w:tplc="C71279C6">
@@ -13743,7 +13743,7 @@
     </w:lvl>
   </w:abstractNum>
   <w:abstractNum w:abstractNumId="6" w15:restartNumberingAfterBreak="0">
-    <w:nsid w:val="01FFEDFB"/>
+    <w:nsid w:val="0275BA96"/>
     <w:multiLevelType w:val="hybridMultilevel"/>
     <w:tmpl w:val="B0041C38"/>
     <w:lvl w:ilvl="0" w:tplc="0C09000F">
@@ -13856,7 +13856,7 @@
     </w:lvl>
   </w:abstractNum>
   <w:abstractNum w:abstractNumId="7" w15:restartNumberingAfterBreak="0">
-    <w:nsid w:val="056F40A4"/>
+    <w:nsid w:val="02934830"/>
     <w:multiLevelType w:val="hybridMultilevel"/>
     <w:tmpl w:val="C70A6170"/>
     <w:lvl w:ilvl="0" w:tplc="6D3634E0">

</xml_diff>